<commit_message>
Updated models to add insurance
</commit_message>
<xml_diff>
--- a/docs/Effect of lupus on mortality rates.docx
+++ b/docs/Effect of lupus on mortality rates.docx
@@ -142,7 +142,62 @@
           <w:szCs w:val="24"/>
           <w:shd w:val="clear" w:color="auto" w:fill="FFFFFF"/>
         </w:rPr>
-        <w:t xml:space="preserve"> In our case, we’ll take the non-lupus patients to be our “standard” population, and train a machine learning model to predict death based on age, ventilator use, comorbidities, and gender. We also included </w:t>
+        <w:t xml:space="preserve"> In our case, we’ll take the non-lupus patients to be our “standard” population, and train a machine learning model to predict </w:t>
+      </w:r>
+      <w:r>
+        <w:rPr>
+          <w:rFonts w:eastAsia="Times New Roman" w:cs="Times New Roman"/>
+          <w:b/>
+          <w:bCs/>
+          <w:color w:val="222222"/>
+          <w:szCs w:val="24"/>
+          <w:shd w:val="clear" w:color="auto" w:fill="FFFFFF"/>
+        </w:rPr>
+        <w:t>death based on age, ve</w:t>
+      </w:r>
+      <w:r>
+        <w:rPr>
+          <w:rFonts w:eastAsia="Times New Roman" w:cs="Times New Roman"/>
+          <w:b/>
+          <w:bCs/>
+          <w:color w:val="222222"/>
+          <w:szCs w:val="24"/>
+          <w:shd w:val="clear" w:color="auto" w:fill="FFFFFF"/>
+        </w:rPr>
+        <w:t xml:space="preserve">ntilator use, comorbidities, insurance, </w:t>
+      </w:r>
+      <w:proofErr w:type="gramStart"/>
+      <w:r>
+        <w:rPr>
+          <w:rFonts w:eastAsia="Times New Roman" w:cs="Times New Roman"/>
+          <w:b/>
+          <w:bCs/>
+          <w:color w:val="222222"/>
+          <w:szCs w:val="24"/>
+          <w:shd w:val="clear" w:color="auto" w:fill="FFFFFF"/>
+        </w:rPr>
+        <w:t xml:space="preserve">and </w:t>
+      </w:r>
+      <w:r>
+        <w:rPr>
+          <w:rFonts w:eastAsia="Times New Roman" w:cs="Times New Roman"/>
+          <w:b/>
+          <w:bCs/>
+          <w:color w:val="222222"/>
+          <w:szCs w:val="24"/>
+          <w:shd w:val="clear" w:color="auto" w:fill="FFFFFF"/>
+        </w:rPr>
+        <w:t xml:space="preserve"> gender</w:t>
+      </w:r>
+      <w:proofErr w:type="gramEnd"/>
+      <w:r>
+        <w:rPr>
+          <w:rFonts w:eastAsia="Times New Roman" w:cs="Times New Roman"/>
+          <w:color w:val="222222"/>
+          <w:szCs w:val="24"/>
+          <w:shd w:val="clear" w:color="auto" w:fill="FFFFFF"/>
+        </w:rPr>
+        <w:t xml:space="preserve">. We also </w:t>
       </w:r>
       <w:r>
         <w:rPr>
@@ -152,7 +207,7 @@
           <w:shd w:val="clear" w:color="auto" w:fill="FFFFFF"/>
         </w:rPr>
         <w:lastRenderedPageBreak/>
-        <w:t xml:space="preserve">dummy variables for hospitals in case there was a significant difference in pattern between hospitals. We then used this model to predict the probability of death for lupus patients (noting that by including hospital in the predictive model we are effective nesting within hospital if that hospital was predictive of death). This prediction is what we would expect in the lupus patients if they had the same experience as non-lupus patients. We can then compare this with the actual outcome of the lupus patients. </w:t>
+        <w:t xml:space="preserve">included dummy variables for hospitals in case there was a significant difference in pattern between hospitals. We then used this model to predict the probability of death for lupus patients (noting that by including hospital in the predictive model we are effective nesting within hospital if that hospital was predictive of death). This prediction is what we would expect in the lupus patients if they had the same experience as non-lupus patients. We can then compare this with the actual outcome of the lupus patients. </w:t>
       </w:r>
     </w:p>
     <w:p>
@@ -443,10 +498,10 @@
       </w:pPr>
       <w:r>
         <w:drawing>
-          <wp:inline distT="0" distB="0" distL="0" distR="0" wp14:anchorId="0CD811F2" wp14:editId="58351C85">
-            <wp:extent cx="4885866" cy="3088640"/>
-            <wp:effectExtent l="0" t="0" r="0" b="10160"/>
-            <wp:docPr id="3" name="Picture 3"/>
+          <wp:inline distT="0" distB="0" distL="0" distR="0" wp14:anchorId="5F9FD546" wp14:editId="6FC949B5">
+            <wp:extent cx="4280535" cy="3252018"/>
+            <wp:effectExtent l="0" t="0" r="12065" b="0"/>
+            <wp:docPr id="5" name="Picture 5"/>
             <wp:cNvGraphicFramePr>
               <a:graphicFrameLocks xmlns:a="http://schemas.openxmlformats.org/drawingml/2006/main" noChangeAspect="1"/>
             </wp:cNvGraphicFramePr>
@@ -466,7 +521,7 @@
                   <pic:spPr>
                     <a:xfrm>
                       <a:off x="0" y="0"/>
-                      <a:ext cx="4892238" cy="3092668"/>
+                      <a:ext cx="4298098" cy="3265361"/>
                     </a:xfrm>
                     <a:prstGeom prst="rect">
                       <a:avLst/>
@@ -501,6 +556,8 @@
       <w:r>
         <w:t>xgboost</w:t>
       </w:r>
+      <w:bookmarkStart w:id="0" w:name="_GoBack"/>
+      <w:bookmarkEnd w:id="0"/>
       <w:proofErr w:type="spellEnd"/>
     </w:p>
     <w:p>
@@ -529,7 +586,7 @@
           <w:sz w:val="24"/>
           <w:szCs w:val="24"/>
         </w:rPr>
-        <w:t xml:space="preserve"> patients. 1% had a ratio over 5, while 18% had a ratio over 2 (i.e. number of observed deaths was at least twice what was expected if there was no mortality difference between lupus and non-lupus patients)</w:t>
+        <w:t xml:space="preserve"> patients.</w:t>
       </w:r>
       <w:r>
         <w:rPr>
@@ -538,18 +595,34 @@
           <w:sz w:val="24"/>
           <w:szCs w:val="24"/>
         </w:rPr>
+        <w:t xml:space="preserve"> 1.7% had a ratio over 5, while 16.5</w:t>
+      </w:r>
+      <w:r>
+        <w:rPr>
+          <w:i w:val="0"/>
+          <w:iCs w:val="0"/>
+          <w:sz w:val="24"/>
+          <w:szCs w:val="24"/>
+        </w:rPr>
+        <w:t>% had a ratio over 2 (i.e. number of observed deaths was at least twice what was expected if there was no mortality difference between lupus and non-lupus patients)</w:t>
+      </w:r>
+      <w:r>
+        <w:rPr>
+          <w:i w:val="0"/>
+          <w:iCs w:val="0"/>
+          <w:sz w:val="24"/>
+          <w:szCs w:val="24"/>
+        </w:rPr>
         <w:t xml:space="preserve">. Note that this study is restricted to hospitals which had at least 5 admissions of lupus patients with sepsis. </w:t>
       </w:r>
-      <w:bookmarkStart w:id="0" w:name="_GoBack"/>
-      <w:bookmarkEnd w:id="0"/>
     </w:p>
     <w:p/>
     <w:p>
       <w:r>
         <w:drawing>
-          <wp:inline distT="0" distB="0" distL="0" distR="0" wp14:anchorId="4A584510" wp14:editId="375E5EBD">
-            <wp:extent cx="5943600" cy="4387850"/>
-            <wp:effectExtent l="0" t="0" r="0" b="6350"/>
+          <wp:inline distT="0" distB="0" distL="0" distR="0" wp14:anchorId="1E87F877" wp14:editId="3EBE321F">
+            <wp:extent cx="5943600" cy="4515485"/>
+            <wp:effectExtent l="0" t="0" r="0" b="5715"/>
             <wp:docPr id="1" name="Picture 1"/>
             <wp:cNvGraphicFramePr>
               <a:graphicFrameLocks xmlns:a="http://schemas.openxmlformats.org/drawingml/2006/main" noChangeAspect="1"/>
@@ -570,7 +643,7 @@
                   <pic:spPr>
                     <a:xfrm>
                       <a:off x="0" y="0"/>
-                      <a:ext cx="5943600" cy="4387850"/>
+                      <a:ext cx="5943600" cy="4515485"/>
                     </a:xfrm>
                     <a:prstGeom prst="rect">
                       <a:avLst/>

</xml_diff>